<commit_message>
add steps page, improve lists
</commit_message>
<xml_diff>
--- a/docs/medkarta.docx
+++ b/docs/medkarta.docx
@@ -1,10 +1,10 @@
 
 <file path=word/document.xml><?xml version="1.0" encoding="utf-8"?>
-<w:document xmlns:wpc="http://schemas.microsoft.com/office/word/2010/wordprocessingCanvas" xmlns:cx="http://schemas.microsoft.com/office/drawing/2014/chartex" xmlns:cx1="http://schemas.microsoft.com/office/drawing/2015/9/8/chartex" xmlns:cx2="http://schemas.microsoft.com/office/drawing/2015/10/21/chartex" xmlns:cx3="http://schemas.microsoft.com/office/drawing/2016/5/9/chartex" xmlns:cx4="http://schemas.microsoft.com/office/drawing/2016/5/10/chartex" xmlns:cx5="http://schemas.microsoft.com/office/drawing/2016/5/11/chartex" xmlns:cx6="http://schemas.microsoft.com/office/drawing/2016/5/12/chartex" xmlns:cx7="http://schemas.microsoft.com/office/drawing/2016/5/13/chartex" xmlns:cx8="http://schemas.microsoft.com/office/drawing/2016/5/14/chartex" xmlns:mc="http://schemas.openxmlformats.org/markup-compatibility/2006" xmlns:aink="http://schemas.microsoft.com/office/drawing/2016/ink" xmlns:am3d="http://schemas.microsoft.com/office/drawing/2017/model3d" xmlns:o="urn:schemas-microsoft-com:office:office" xmlns:r="http://schemas.openxmlformats.org/officeDocument/2006/relationships" xmlns:m="http://schemas.openxmlformats.org/officeDocument/2006/math" xmlns:v="urn:schemas-microsoft-com:vml" xmlns:wp14="http://schemas.microsoft.com/office/word/2010/wordprocessingDrawing" xmlns:wp="http://schemas.openxmlformats.org/drawingml/2006/wordprocessingDrawing" xmlns:w10="urn:schemas-microsoft-com:office:word" xmlns:w="http://schemas.openxmlformats.org/wordprocessingml/2006/main" xmlns:w14="http://schemas.microsoft.com/office/word/2010/wordml" xmlns:w15="http://schemas.microsoft.com/office/word/2012/wordml" xmlns:w16cid="http://schemas.microsoft.com/office/word/2016/wordml/cid" xmlns:w16se="http://schemas.microsoft.com/office/word/2015/wordml/symex" xmlns:wpg="http://schemas.microsoft.com/office/word/2010/wordprocessingGroup" xmlns:wpi="http://schemas.microsoft.com/office/word/2010/wordprocessingInk" xmlns:wne="http://schemas.microsoft.com/office/word/2006/wordml" xmlns:wps="http://schemas.microsoft.com/office/word/2010/wordprocessingShape" mc:Ignorable="w14 w15 w16se w16cid wp14">
+<w:document xmlns:wpc="http://schemas.microsoft.com/office/word/2010/wordprocessingCanvas" xmlns:cx="http://schemas.microsoft.com/office/drawing/2014/chartex" xmlns:cx1="http://schemas.microsoft.com/office/drawing/2015/9/8/chartex" xmlns:cx2="http://schemas.microsoft.com/office/drawing/2015/10/21/chartex" xmlns:cx3="http://schemas.microsoft.com/office/drawing/2016/5/9/chartex" xmlns:cx4="http://schemas.microsoft.com/office/drawing/2016/5/10/chartex" xmlns:cx5="http://schemas.microsoft.com/office/drawing/2016/5/11/chartex" xmlns:cx6="http://schemas.microsoft.com/office/drawing/2016/5/12/chartex" xmlns:cx7="http://schemas.microsoft.com/office/drawing/2016/5/13/chartex" xmlns:cx8="http://schemas.microsoft.com/office/drawing/2016/5/14/chartex" xmlns:mc="http://schemas.openxmlformats.org/markup-compatibility/2006" xmlns:aink="http://schemas.microsoft.com/office/drawing/2016/ink" xmlns:am3d="http://schemas.microsoft.com/office/drawing/2017/model3d" xmlns:o="urn:schemas-microsoft-com:office:office" xmlns:r="http://schemas.openxmlformats.org/officeDocument/2006/relationships" xmlns:m="http://schemas.openxmlformats.org/officeDocument/2006/math" xmlns:v="urn:schemas-microsoft-com:vml" xmlns:wp14="http://schemas.microsoft.com/office/word/2010/wordprocessingDrawing" xmlns:wp="http://schemas.openxmlformats.org/drawingml/2006/wordprocessingDrawing" xmlns:w10="urn:schemas-microsoft-com:office:word" xmlns:w="http://schemas.openxmlformats.org/wordprocessingml/2006/main" xmlns:w14="http://schemas.microsoft.com/office/word/2010/wordml" xmlns:w15="http://schemas.microsoft.com/office/word/2012/wordml" xmlns:w16cex="http://schemas.microsoft.com/office/word/2018/wordml/cex" xmlns:w16cid="http://schemas.microsoft.com/office/word/2016/wordml/cid" xmlns:w16="http://schemas.microsoft.com/office/word/2018/wordml" xmlns:w16se="http://schemas.microsoft.com/office/word/2015/wordml/symex" xmlns:wpg="http://schemas.microsoft.com/office/word/2010/wordprocessingGroup" xmlns:wpi="http://schemas.microsoft.com/office/word/2010/wordprocessingInk" xmlns:wne="http://schemas.microsoft.com/office/word/2006/wordml" xmlns:wps="http://schemas.microsoft.com/office/word/2010/wordprocessingShape" mc:Ignorable="w14 w15 w16se w16cid w16 w16cex wp14">
   <w:body>
     <w:tbl>
       <w:tblPr>
-        <w:tblpPr w:leftFromText="180" w:rightFromText="180" w:vertAnchor="text" w:tblpX="-7951" w:tblpY="181"/>
+        <w:tblpPr w:leftFromText="180" w:rightFromText="180" w:vertAnchor="text" w:horzAnchor="page" w:tblpX="1133" w:tblpY="173"/>
         <w:tblW w:w="0" w:type="auto"/>
         <w:tblBorders>
           <w:top w:val="single" w:sz="4" w:space="0" w:color="auto"/>
@@ -20,12 +20,6 @@
         <w:gridCol w:w="1728"/>
       </w:tblGrid>
       <w:tr>
-        <w:tblPrEx>
-          <w:tblCellMar>
-            <w:top w:w="0" w:type="dxa"/>
-            <w:bottom w:w="0" w:type="dxa"/>
-          </w:tblCellMar>
-        </w:tblPrEx>
         <w:trPr>
           <w:trHeight w:val="2334"/>
         </w:trPr>
@@ -213,12 +207,6 @@
         <w:gridCol w:w="1728"/>
       </w:tblGrid>
       <w:tr>
-        <w:tblPrEx>
-          <w:tblCellMar>
-            <w:top w:w="0" w:type="dxa"/>
-            <w:bottom w:w="0" w:type="dxa"/>
-          </w:tblCellMar>
-        </w:tblPrEx>
         <w:trPr>
           <w:trHeight w:val="900"/>
         </w:trPr>
@@ -650,12 +638,6 @@
         <w:gridCol w:w="4398"/>
       </w:tblGrid>
       <w:tr>
-        <w:tblPrEx>
-          <w:tblCellMar>
-            <w:top w:w="0" w:type="dxa"/>
-            <w:bottom w:w="0" w:type="dxa"/>
-          </w:tblCellMar>
-        </w:tblPrEx>
         <w:trPr>
           <w:trHeight w:val="591"/>
         </w:trPr>
@@ -712,12 +694,6 @@
         </w:tc>
       </w:tr>
       <w:tr>
-        <w:tblPrEx>
-          <w:tblCellMar>
-            <w:top w:w="0" w:type="dxa"/>
-            <w:bottom w:w="0" w:type="dxa"/>
-          </w:tblCellMar>
-        </w:tblPrEx>
         <w:trPr>
           <w:trHeight w:val="520"/>
         </w:trPr>
@@ -789,12 +765,6 @@
         </w:tc>
       </w:tr>
       <w:tr>
-        <w:tblPrEx>
-          <w:tblCellMar>
-            <w:top w:w="0" w:type="dxa"/>
-            <w:bottom w:w="0" w:type="dxa"/>
-          </w:tblCellMar>
-        </w:tblPrEx>
         <w:trPr>
           <w:trHeight w:val="511"/>
         </w:trPr>
@@ -849,12 +819,6 @@
         </w:tc>
       </w:tr>
       <w:tr>
-        <w:tblPrEx>
-          <w:tblCellMar>
-            <w:top w:w="0" w:type="dxa"/>
-            <w:bottom w:w="0" w:type="dxa"/>
-          </w:tblCellMar>
-        </w:tblPrEx>
         <w:trPr>
           <w:trHeight w:val="340"/>
         </w:trPr>
@@ -909,12 +873,6 @@
         </w:tc>
       </w:tr>
       <w:tr>
-        <w:tblPrEx>
-          <w:tblCellMar>
-            <w:top w:w="0" w:type="dxa"/>
-            <w:bottom w:w="0" w:type="dxa"/>
-          </w:tblCellMar>
-        </w:tblPrEx>
         <w:trPr>
           <w:trHeight w:val="360"/>
         </w:trPr>
@@ -969,12 +927,6 @@
         </w:tc>
       </w:tr>
       <w:tr>
-        <w:tblPrEx>
-          <w:tblCellMar>
-            <w:top w:w="0" w:type="dxa"/>
-            <w:bottom w:w="0" w:type="dxa"/>
-          </w:tblCellMar>
-        </w:tblPrEx>
         <w:trPr>
           <w:trHeight w:val="440"/>
         </w:trPr>
@@ -1029,12 +981,6 @@
         </w:tc>
       </w:tr>
       <w:tr>
-        <w:tblPrEx>
-          <w:tblCellMar>
-            <w:top w:w="0" w:type="dxa"/>
-            <w:bottom w:w="0" w:type="dxa"/>
-          </w:tblCellMar>
-        </w:tblPrEx>
         <w:trPr>
           <w:trHeight w:val="451"/>
         </w:trPr>
@@ -1089,12 +1035,6 @@
         </w:tc>
       </w:tr>
       <w:tr>
-        <w:tblPrEx>
-          <w:tblCellMar>
-            <w:top w:w="0" w:type="dxa"/>
-            <w:bottom w:w="0" w:type="dxa"/>
-          </w:tblCellMar>
-        </w:tblPrEx>
         <w:trPr>
           <w:trHeight w:val="525"/>
         </w:trPr>
@@ -1149,12 +1089,6 @@
         </w:tc>
       </w:tr>
       <w:tr>
-        <w:tblPrEx>
-          <w:tblCellMar>
-            <w:top w:w="0" w:type="dxa"/>
-            <w:bottom w:w="0" w:type="dxa"/>
-          </w:tblCellMar>
-        </w:tblPrEx>
         <w:trPr>
           <w:trHeight w:val="380"/>
         </w:trPr>
@@ -1209,12 +1143,6 @@
         </w:tc>
       </w:tr>
       <w:tr>
-        <w:tblPrEx>
-          <w:tblCellMar>
-            <w:top w:w="0" w:type="dxa"/>
-            <w:bottom w:w="0" w:type="dxa"/>
-          </w:tblCellMar>
-        </w:tblPrEx>
         <w:trPr>
           <w:trHeight w:val="525"/>
         </w:trPr>
@@ -1269,12 +1197,6 @@
         </w:tc>
       </w:tr>
       <w:tr>
-        <w:tblPrEx>
-          <w:tblCellMar>
-            <w:top w:w="0" w:type="dxa"/>
-            <w:bottom w:w="0" w:type="dxa"/>
-          </w:tblCellMar>
-        </w:tblPrEx>
         <w:trPr>
           <w:trHeight w:val="525"/>
         </w:trPr>
@@ -1372,12 +1294,6 @@
         <w:gridCol w:w="3600"/>
       </w:tblGrid>
       <w:tr>
-        <w:tblPrEx>
-          <w:tblCellMar>
-            <w:top w:w="0" w:type="dxa"/>
-            <w:bottom w:w="0" w:type="dxa"/>
-          </w:tblCellMar>
-        </w:tblPrEx>
         <w:trPr>
           <w:trHeight w:val="961"/>
         </w:trPr>
@@ -1568,12 +1484,6 @@
         </w:tc>
       </w:tr>
       <w:tr>
-        <w:tblPrEx>
-          <w:tblCellMar>
-            <w:top w:w="0" w:type="dxa"/>
-            <w:bottom w:w="0" w:type="dxa"/>
-          </w:tblCellMar>
-        </w:tblPrEx>
         <w:trPr>
           <w:trHeight w:val="180"/>
         </w:trPr>
@@ -1627,12 +1537,6 @@
         </w:tc>
       </w:tr>
       <w:tr>
-        <w:tblPrEx>
-          <w:tblCellMar>
-            <w:top w:w="0" w:type="dxa"/>
-            <w:bottom w:w="0" w:type="dxa"/>
-          </w:tblCellMar>
-        </w:tblPrEx>
         <w:trPr>
           <w:trHeight w:val="601"/>
         </w:trPr>
@@ -1676,12 +1580,6 @@
         </w:tc>
       </w:tr>
       <w:tr>
-        <w:tblPrEx>
-          <w:tblCellMar>
-            <w:top w:w="0" w:type="dxa"/>
-            <w:bottom w:w="0" w:type="dxa"/>
-          </w:tblCellMar>
-        </w:tblPrEx>
         <w:trPr>
           <w:trHeight w:val="539"/>
         </w:trPr>
@@ -1725,12 +1623,6 @@
         </w:tc>
       </w:tr>
       <w:tr>
-        <w:tblPrEx>
-          <w:tblCellMar>
-            <w:top w:w="0" w:type="dxa"/>
-            <w:bottom w:w="0" w:type="dxa"/>
-          </w:tblCellMar>
-        </w:tblPrEx>
         <w:trPr>
           <w:trHeight w:val="519"/>
         </w:trPr>
@@ -1771,12 +1663,6 @@
         </w:tc>
       </w:tr>
       <w:tr>
-        <w:tblPrEx>
-          <w:tblCellMar>
-            <w:top w:w="0" w:type="dxa"/>
-            <w:bottom w:w="0" w:type="dxa"/>
-          </w:tblCellMar>
-        </w:tblPrEx>
         <w:trPr>
           <w:trHeight w:val="541"/>
         </w:trPr>
@@ -1820,12 +1706,6 @@
         </w:tc>
       </w:tr>
       <w:tr>
-        <w:tblPrEx>
-          <w:tblCellMar>
-            <w:top w:w="0" w:type="dxa"/>
-            <w:bottom w:w="0" w:type="dxa"/>
-          </w:tblCellMar>
-        </w:tblPrEx>
         <w:trPr>
           <w:trHeight w:val="521"/>
         </w:trPr>
@@ -1866,12 +1746,6 @@
         </w:tc>
       </w:tr>
       <w:tr>
-        <w:tblPrEx>
-          <w:tblCellMar>
-            <w:top w:w="0" w:type="dxa"/>
-            <w:bottom w:w="0" w:type="dxa"/>
-          </w:tblCellMar>
-        </w:tblPrEx>
         <w:trPr>
           <w:trHeight w:val="543"/>
         </w:trPr>
@@ -1915,12 +1789,6 @@
         </w:tc>
       </w:tr>
       <w:tr>
-        <w:tblPrEx>
-          <w:tblCellMar>
-            <w:top w:w="0" w:type="dxa"/>
-            <w:bottom w:w="0" w:type="dxa"/>
-          </w:tblCellMar>
-        </w:tblPrEx>
         <w:trPr>
           <w:trHeight w:val="523"/>
         </w:trPr>
@@ -1961,12 +1829,6 @@
         </w:tc>
       </w:tr>
       <w:tr>
-        <w:tblPrEx>
-          <w:tblCellMar>
-            <w:top w:w="0" w:type="dxa"/>
-            <w:bottom w:w="0" w:type="dxa"/>
-          </w:tblCellMar>
-        </w:tblPrEx>
         <w:trPr>
           <w:trHeight w:val="545"/>
         </w:trPr>
@@ -2010,12 +1872,6 @@
         </w:tc>
       </w:tr>
       <w:tr>
-        <w:tblPrEx>
-          <w:tblCellMar>
-            <w:top w:w="0" w:type="dxa"/>
-            <w:bottom w:w="0" w:type="dxa"/>
-          </w:tblCellMar>
-        </w:tblPrEx>
         <w:trPr>
           <w:trHeight w:val="511"/>
         </w:trPr>
@@ -2055,12 +1911,6 @@
         </w:tc>
       </w:tr>
       <w:tr>
-        <w:tblPrEx>
-          <w:tblCellMar>
-            <w:top w:w="0" w:type="dxa"/>
-            <w:bottom w:w="0" w:type="dxa"/>
-          </w:tblCellMar>
-        </w:tblPrEx>
         <w:trPr>
           <w:trHeight w:val="533"/>
         </w:trPr>
@@ -2101,12 +1951,6 @@
         </w:tc>
       </w:tr>
       <w:tr>
-        <w:tblPrEx>
-          <w:tblCellMar>
-            <w:top w:w="0" w:type="dxa"/>
-            <w:bottom w:w="0" w:type="dxa"/>
-          </w:tblCellMar>
-        </w:tblPrEx>
         <w:trPr>
           <w:trHeight w:val="8673"/>
         </w:trPr>
@@ -2632,7 +2476,7 @@
 </file>
 
 <file path=word/styles.xml><?xml version="1.0" encoding="utf-8"?>
-<w:styles xmlns:mc="http://schemas.openxmlformats.org/markup-compatibility/2006" xmlns:r="http://schemas.openxmlformats.org/officeDocument/2006/relationships" xmlns:w="http://schemas.openxmlformats.org/wordprocessingml/2006/main" xmlns:w14="http://schemas.microsoft.com/office/word/2010/wordml" xmlns:w15="http://schemas.microsoft.com/office/word/2012/wordml" xmlns:w16cid="http://schemas.microsoft.com/office/word/2016/wordml/cid" xmlns:w16se="http://schemas.microsoft.com/office/word/2015/wordml/symex" mc:Ignorable="w14 w15 w16se w16cid">
+<w:styles xmlns:mc="http://schemas.openxmlformats.org/markup-compatibility/2006" xmlns:r="http://schemas.openxmlformats.org/officeDocument/2006/relationships" xmlns:w="http://schemas.openxmlformats.org/wordprocessingml/2006/main" xmlns:w14="http://schemas.microsoft.com/office/word/2010/wordml" xmlns:w15="http://schemas.microsoft.com/office/word/2012/wordml" xmlns:w16cex="http://schemas.microsoft.com/office/word/2018/wordml/cex" xmlns:w16cid="http://schemas.microsoft.com/office/word/2016/wordml/cid" xmlns:w16="http://schemas.microsoft.com/office/word/2018/wordml" xmlns:w16se="http://schemas.microsoft.com/office/word/2015/wordml/symex" mc:Ignorable="w14 w15 w16se w16cid w16 w16cex">
   <w:docDefaults>
     <w:rPrDefault>
       <w:rPr>
@@ -2658,6 +2502,50 @@
     <w:lsdException w:name="Subtitle" w:qFormat="1"/>
     <w:lsdException w:name="Strong" w:qFormat="1"/>
     <w:lsdException w:name="Emphasis" w:qFormat="1"/>
+    <w:lsdException w:name="Normal Table" w:semiHidden="1" w:unhideWhenUsed="1"/>
+    <w:lsdException w:name="Table Simple 1" w:semiHidden="1" w:unhideWhenUsed="1"/>
+    <w:lsdException w:name="Table Simple 2" w:semiHidden="1" w:unhideWhenUsed="1"/>
+    <w:lsdException w:name="Table Simple 3" w:semiHidden="1" w:unhideWhenUsed="1"/>
+    <w:lsdException w:name="Table Classic 1" w:semiHidden="1" w:unhideWhenUsed="1"/>
+    <w:lsdException w:name="Table Classic 2" w:semiHidden="1" w:unhideWhenUsed="1"/>
+    <w:lsdException w:name="Table Classic 3" w:semiHidden="1" w:unhideWhenUsed="1"/>
+    <w:lsdException w:name="Table Classic 4" w:semiHidden="1" w:unhideWhenUsed="1"/>
+    <w:lsdException w:name="Table Colorful 1" w:semiHidden="1" w:unhideWhenUsed="1"/>
+    <w:lsdException w:name="Table Colorful 2" w:semiHidden="1" w:unhideWhenUsed="1"/>
+    <w:lsdException w:name="Table Colorful 3" w:semiHidden="1" w:unhideWhenUsed="1"/>
+    <w:lsdException w:name="Table Columns 1" w:semiHidden="1" w:unhideWhenUsed="1"/>
+    <w:lsdException w:name="Table Columns 2" w:semiHidden="1" w:unhideWhenUsed="1"/>
+    <w:lsdException w:name="Table Columns 3" w:semiHidden="1" w:unhideWhenUsed="1"/>
+    <w:lsdException w:name="Table Columns 4" w:semiHidden="1" w:unhideWhenUsed="1"/>
+    <w:lsdException w:name="Table Columns 5" w:semiHidden="1" w:unhideWhenUsed="1"/>
+    <w:lsdException w:name="Table Grid 1" w:semiHidden="1" w:unhideWhenUsed="1"/>
+    <w:lsdException w:name="Table Grid 2" w:semiHidden="1" w:unhideWhenUsed="1"/>
+    <w:lsdException w:name="Table Grid 3" w:semiHidden="1" w:unhideWhenUsed="1"/>
+    <w:lsdException w:name="Table Grid 4" w:semiHidden="1" w:unhideWhenUsed="1"/>
+    <w:lsdException w:name="Table Grid 5" w:semiHidden="1" w:unhideWhenUsed="1"/>
+    <w:lsdException w:name="Table Grid 6" w:semiHidden="1" w:unhideWhenUsed="1"/>
+    <w:lsdException w:name="Table Grid 7" w:semiHidden="1" w:unhideWhenUsed="1"/>
+    <w:lsdException w:name="Table Grid 8" w:semiHidden="1" w:unhideWhenUsed="1"/>
+    <w:lsdException w:name="Table List 1" w:semiHidden="1" w:unhideWhenUsed="1"/>
+    <w:lsdException w:name="Table List 2" w:semiHidden="1" w:unhideWhenUsed="1"/>
+    <w:lsdException w:name="Table List 3" w:semiHidden="1" w:unhideWhenUsed="1"/>
+    <w:lsdException w:name="Table List 4" w:semiHidden="1" w:unhideWhenUsed="1"/>
+    <w:lsdException w:name="Table List 5" w:semiHidden="1" w:unhideWhenUsed="1"/>
+    <w:lsdException w:name="Table List 6" w:semiHidden="1" w:unhideWhenUsed="1"/>
+    <w:lsdException w:name="Table List 7" w:semiHidden="1" w:unhideWhenUsed="1"/>
+    <w:lsdException w:name="Table List 8" w:semiHidden="1" w:unhideWhenUsed="1"/>
+    <w:lsdException w:name="Table 3D effects 1" w:semiHidden="1" w:unhideWhenUsed="1"/>
+    <w:lsdException w:name="Table 3D effects 2" w:semiHidden="1" w:unhideWhenUsed="1"/>
+    <w:lsdException w:name="Table 3D effects 3" w:semiHidden="1" w:unhideWhenUsed="1"/>
+    <w:lsdException w:name="Table Contemporary" w:semiHidden="1" w:unhideWhenUsed="1"/>
+    <w:lsdException w:name="Table Elegant" w:semiHidden="1" w:unhideWhenUsed="1"/>
+    <w:lsdException w:name="Table Professional" w:semiHidden="1" w:unhideWhenUsed="1"/>
+    <w:lsdException w:name="Table Subtle 1" w:semiHidden="1" w:unhideWhenUsed="1"/>
+    <w:lsdException w:name="Table Subtle 2" w:semiHidden="1" w:unhideWhenUsed="1"/>
+    <w:lsdException w:name="Table Web 1" w:semiHidden="1" w:unhideWhenUsed="1"/>
+    <w:lsdException w:name="Table Web 2" w:semiHidden="1" w:unhideWhenUsed="1"/>
+    <w:lsdException w:name="Table Web 3" w:semiHidden="1" w:unhideWhenUsed="1"/>
+    <w:lsdException w:name="Table Theme" w:semiHidden="1" w:unhideWhenUsed="1"/>
     <w:lsdException w:name="Placeholder Text" w:semiHidden="1" w:uiPriority="99"/>
     <w:lsdException w:name="No Spacing" w:uiPriority="1" w:qFormat="1"/>
     <w:lsdException w:name="Light Shading" w:uiPriority="60"/>
@@ -2889,11 +2777,15 @@
   </w:style>
   <w:style w:type="character" w:default="1" w:styleId="a0">
     <w:name w:val="Default Paragraph Font"/>
+    <w:uiPriority w:val="1"/>
     <w:semiHidden/>
+    <w:unhideWhenUsed/>
   </w:style>
   <w:style w:type="table" w:default="1" w:styleId="a1">
     <w:name w:val="Normal Table"/>
+    <w:uiPriority w:val="99"/>
     <w:semiHidden/>
+    <w:unhideWhenUsed/>
     <w:tblPr>
       <w:tblInd w:w="0" w:type="dxa"/>
       <w:tblCellMar>
@@ -2906,7 +2798,9 @@
   </w:style>
   <w:style w:type="numbering" w:default="1" w:styleId="a2">
     <w:name w:val="No List"/>
+    <w:uiPriority w:val="99"/>
     <w:semiHidden/>
+    <w:unhideWhenUsed/>
   </w:style>
   <w:style w:type="paragraph" w:styleId="a3">
     <w:name w:val="Balloon Text"/>

</xml_diff>